<commit_message>
realizacion del diseño de los mantesiciertos de bancos y cuentas bancarias
</commit_message>
<xml_diff>
--- a/Menu del proyecto.docx
+++ b/Menu del proyecto.docx
@@ -1,6 +1,6 @@
 
 <file path=word/document.xml><?xml version="1.0" encoding="utf-8"?>
-<w:document xmlns:wpc="http://schemas.microsoft.com/office/word/2010/wordprocessingCanvas" xmlns:cx="http://schemas.microsoft.com/office/drawing/2014/chartex" xmlns:cx1="http://schemas.microsoft.com/office/drawing/2015/9/8/chartex" xmlns:cx2="http://schemas.microsoft.com/office/drawing/2015/10/21/chartex" xmlns:cx3="http://schemas.microsoft.com/office/drawing/2016/5/9/chartex" xmlns:cx4="http://schemas.microsoft.com/office/drawing/2016/5/10/chartex" xmlns:cx5="http://schemas.microsoft.com/office/drawing/2016/5/11/chartex" xmlns:cx6="http://schemas.microsoft.com/office/drawing/2016/5/12/chartex" xmlns:cx7="http://schemas.microsoft.com/office/drawing/2016/5/13/chartex" xmlns:cx8="http://schemas.microsoft.com/office/drawing/2016/5/14/chartex" xmlns:mc="http://schemas.openxmlformats.org/markup-compatibility/2006" xmlns:aink="http://schemas.microsoft.com/office/drawing/2016/ink" xmlns:am3d="http://schemas.microsoft.com/office/drawing/2017/model3d" xmlns:o="urn:schemas-microsoft-com:office:office" xmlns:oel="http://schemas.microsoft.com/office/2019/extlst" xmlns:r="http://schemas.openxmlformats.org/officeDocument/2006/relationships" xmlns:m="http://schemas.openxmlformats.org/officeDocument/2006/math" xmlns:v="urn:schemas-microsoft-com:vml" xmlns:wp14="http://schemas.microsoft.com/office/word/2010/wordprocessingDrawing" xmlns:wp="http://schemas.openxmlformats.org/drawingml/2006/wordprocessingDrawing" xmlns:w10="urn:schemas-microsoft-com:office:word" xmlns:w="http://schemas.openxmlformats.org/wordprocessingml/2006/main" xmlns:w14="http://schemas.microsoft.com/office/word/2010/wordml" xmlns:w15="http://schemas.microsoft.com/office/word/2012/wordml" xmlns:w16cex="http://schemas.microsoft.com/office/word/2018/wordml/cex" xmlns:w16cid="http://schemas.microsoft.com/office/word/2016/wordml/cid" xmlns:w16="http://schemas.microsoft.com/office/word/2018/wordml" xmlns:w16sdtdh="http://schemas.microsoft.com/office/word/2020/wordml/sdtdatahash" xmlns:w16se="http://schemas.microsoft.com/office/word/2015/wordml/symex" xmlns:wpg="http://schemas.microsoft.com/office/word/2010/wordprocessingGroup" xmlns:wpi="http://schemas.microsoft.com/office/word/2010/wordprocessingInk" xmlns:wne="http://schemas.microsoft.com/office/word/2006/wordml" xmlns:wps="http://schemas.microsoft.com/office/word/2010/wordprocessingShape" mc:Ignorable="w14 w15 w16se w16cid w16 w16cex w16sdtdh wp14">
+<w:document xmlns:wpc="http://schemas.microsoft.com/office/word/2010/wordprocessingCanvas" xmlns:cx="http://schemas.microsoft.com/office/drawing/2014/chartex" xmlns:cx1="http://schemas.microsoft.com/office/drawing/2015/9/8/chartex" xmlns:cx2="http://schemas.microsoft.com/office/drawing/2015/10/21/chartex" xmlns:cx3="http://schemas.microsoft.com/office/drawing/2016/5/9/chartex" xmlns:cx4="http://schemas.microsoft.com/office/drawing/2016/5/10/chartex" xmlns:cx5="http://schemas.microsoft.com/office/drawing/2016/5/11/chartex" xmlns:cx6="http://schemas.microsoft.com/office/drawing/2016/5/12/chartex" xmlns:cx7="http://schemas.microsoft.com/office/drawing/2016/5/13/chartex" xmlns:cx8="http://schemas.microsoft.com/office/drawing/2016/5/14/chartex" xmlns:mc="http://schemas.openxmlformats.org/markup-compatibility/2006" xmlns:aink="http://schemas.microsoft.com/office/drawing/2016/ink" xmlns:am3d="http://schemas.microsoft.com/office/drawing/2017/model3d" xmlns:o="urn:schemas-microsoft-com:office:office" xmlns:oel="http://schemas.microsoft.com/office/2019/extlst" xmlns:r="http://schemas.openxmlformats.org/officeDocument/2006/relationships" xmlns:m="http://schemas.openxmlformats.org/officeDocument/2006/math" xmlns:v="urn:schemas-microsoft-com:vml" xmlns:wp14="http://schemas.microsoft.com/office/word/2010/wordprocessingDrawing" xmlns:wp="http://schemas.openxmlformats.org/drawingml/2006/wordprocessingDrawing" xmlns:w10="urn:schemas-microsoft-com:office:word" xmlns:w="http://schemas.openxmlformats.org/wordprocessingml/2006/main" xmlns:w14="http://schemas.microsoft.com/office/word/2010/wordml" xmlns:w15="http://schemas.microsoft.com/office/word/2012/wordml" xmlns:w16cex="http://schemas.microsoft.com/office/word/2018/wordml/cex" xmlns:w16cid="http://schemas.microsoft.com/office/word/2016/wordml/cid" xmlns:w16="http://schemas.microsoft.com/office/word/2018/wordml" xmlns:w16du="http://schemas.microsoft.com/office/word/2023/wordml/word16du" xmlns:w16sdtdh="http://schemas.microsoft.com/office/word/2020/wordml/sdtdatahash" xmlns:w16se="http://schemas.microsoft.com/office/word/2015/wordml/symex" xmlns:wpg="http://schemas.microsoft.com/office/word/2010/wordprocessingGroup" xmlns:wpi="http://schemas.microsoft.com/office/word/2010/wordprocessingInk" xmlns:wne="http://schemas.microsoft.com/office/word/2006/wordml" xmlns:wps="http://schemas.microsoft.com/office/word/2010/wordprocessingShape" mc:Ignorable="w14 w15 w16se w16cid w16 w16cex w16sdtdh w16du wp14">
   <w:body>
     <w:p>
       <w:pPr>
@@ -143,6 +143,13 @@
       </w:r>
     </w:p>
     <w:p>
+      <w:pPr>
+        <w:pStyle w:val="Prrafodelista"/>
+        <w:numPr>
+          <w:ilvl w:val="0"/>
+          <w:numId w:val="7"/>
+        </w:numPr>
+      </w:pPr>
       <w:r>
         <w:t>Consultar bancos y organizaciones</w:t>
       </w:r>
@@ -174,40 +181,55 @@
       <w:r>
         <w:t>.</w:t>
       </w:r>
+      <w:r>
+        <w:t xml:space="preserve"> </w:t>
+      </w:r>
+      <w:r>
+        <w:t>//no va</w:t>
+      </w:r>
     </w:p>
     <w:p>
       <w:r>
         <w:t>Consultar cuentas bancarias</w:t>
       </w:r>
       <w:r>
-        <w:t xml:space="preserve"> (Datos generales, </w:t>
+        <w:t xml:space="preserve"> (</w:t>
+      </w:r>
+      <w:r>
+        <w:t>consultar bancos, consultar cuentas bancarias, cuentas bancarias por banco,</w:t>
+      </w:r>
+      <w:r>
+        <w:t xml:space="preserve"> </w:t>
       </w:r>
       <w:r>
         <w:rPr>
           <w:rFonts w:ascii="Arial" w:hAnsi="Arial" w:cs="Arial"/>
           <w:color w:val="374151"/>
         </w:rPr>
-        <w:t xml:space="preserve">por </w:t>
-      </w:r>
-      <w:proofErr w:type="gramStart"/>
-      <w:r>
-        <w:rPr>
-          <w:rFonts w:ascii="Arial" w:hAnsi="Arial" w:cs="Arial"/>
-          <w:color w:val="374151"/>
-        </w:rPr>
-        <w:t xml:space="preserve">tipo, </w:t>
-      </w:r>
-      <w:r>
-        <w:t xml:space="preserve"> )</w:t>
-      </w:r>
-      <w:proofErr w:type="gramEnd"/>
+        <w:t>por tipo</w:t>
+      </w:r>
+      <w:r>
+        <w:t>)</w:t>
+      </w:r>
       <w:r>
         <w:t>.</w:t>
       </w:r>
     </w:p>
     <w:p>
       <w:r>
-        <w:t>Consultar transacciones internas (Datos generales, por tipo, por fecha, por usuario, por cuenta bancaria</w:t>
+        <w:t xml:space="preserve">Consultar transacciones internas (Datos generales, </w:t>
+      </w:r>
+      <w:r>
+        <w:t>(</w:t>
+      </w:r>
+      <w:r>
+        <w:t>por tipo por fecha</w:t>
+      </w:r>
+      <w:r>
+        <w:t>)</w:t>
+      </w:r>
+      <w:r>
+        <w:t>, por usuario, por cuenta bancaria</w:t>
       </w:r>
       <w:proofErr w:type="gramStart"/>
       <w:r>
@@ -219,6 +241,9 @@
       <w:proofErr w:type="gramEnd"/>
       <w:r>
         <w:t>.</w:t>
+      </w:r>
+      <w:r>
+        <w:t xml:space="preserve"> //que se pueda elegir rango de fecha y el banco a la vez…</w:t>
       </w:r>
     </w:p>
     <w:p>
@@ -351,7 +376,7 @@
 </file>
 
 <file path=word/numbering.xml><?xml version="1.0" encoding="utf-8"?>
-<w:numbering xmlns:wpc="http://schemas.microsoft.com/office/word/2010/wordprocessingCanvas" xmlns:cx="http://schemas.microsoft.com/office/drawing/2014/chartex" xmlns:cx1="http://schemas.microsoft.com/office/drawing/2015/9/8/chartex" xmlns:cx2="http://schemas.microsoft.com/office/drawing/2015/10/21/chartex" xmlns:cx3="http://schemas.microsoft.com/office/drawing/2016/5/9/chartex" xmlns:cx4="http://schemas.microsoft.com/office/drawing/2016/5/10/chartex" xmlns:cx5="http://schemas.microsoft.com/office/drawing/2016/5/11/chartex" xmlns:cx6="http://schemas.microsoft.com/office/drawing/2016/5/12/chartex" xmlns:cx7="http://schemas.microsoft.com/office/drawing/2016/5/13/chartex" xmlns:cx8="http://schemas.microsoft.com/office/drawing/2016/5/14/chartex" xmlns:mc="http://schemas.openxmlformats.org/markup-compatibility/2006" xmlns:aink="http://schemas.microsoft.com/office/drawing/2016/ink" xmlns:am3d="http://schemas.microsoft.com/office/drawing/2017/model3d" xmlns:o="urn:schemas-microsoft-com:office:office" xmlns:oel="http://schemas.microsoft.com/office/2019/extlst" xmlns:r="http://schemas.openxmlformats.org/officeDocument/2006/relationships" xmlns:m="http://schemas.openxmlformats.org/officeDocument/2006/math" xmlns:v="urn:schemas-microsoft-com:vml" xmlns:wp14="http://schemas.microsoft.com/office/word/2010/wordprocessingDrawing" xmlns:wp="http://schemas.openxmlformats.org/drawingml/2006/wordprocessingDrawing" xmlns:w10="urn:schemas-microsoft-com:office:word" xmlns:w="http://schemas.openxmlformats.org/wordprocessingml/2006/main" xmlns:w14="http://schemas.microsoft.com/office/word/2010/wordml" xmlns:w15="http://schemas.microsoft.com/office/word/2012/wordml" xmlns:w16cex="http://schemas.microsoft.com/office/word/2018/wordml/cex" xmlns:w16cid="http://schemas.microsoft.com/office/word/2016/wordml/cid" xmlns:w16="http://schemas.microsoft.com/office/word/2018/wordml" xmlns:w16sdtdh="http://schemas.microsoft.com/office/word/2020/wordml/sdtdatahash" xmlns:w16se="http://schemas.microsoft.com/office/word/2015/wordml/symex" xmlns:wpg="http://schemas.microsoft.com/office/word/2010/wordprocessingGroup" xmlns:wpi="http://schemas.microsoft.com/office/word/2010/wordprocessingInk" xmlns:wne="http://schemas.microsoft.com/office/word/2006/wordml" xmlns:wps="http://schemas.microsoft.com/office/word/2010/wordprocessingShape" mc:Ignorable="w14 w15 w16se w16cid w16 w16cex w16sdtdh wp14">
+<w:numbering xmlns:wpc="http://schemas.microsoft.com/office/word/2010/wordprocessingCanvas" xmlns:cx="http://schemas.microsoft.com/office/drawing/2014/chartex" xmlns:cx1="http://schemas.microsoft.com/office/drawing/2015/9/8/chartex" xmlns:cx2="http://schemas.microsoft.com/office/drawing/2015/10/21/chartex" xmlns:cx3="http://schemas.microsoft.com/office/drawing/2016/5/9/chartex" xmlns:cx4="http://schemas.microsoft.com/office/drawing/2016/5/10/chartex" xmlns:cx5="http://schemas.microsoft.com/office/drawing/2016/5/11/chartex" xmlns:cx6="http://schemas.microsoft.com/office/drawing/2016/5/12/chartex" xmlns:cx7="http://schemas.microsoft.com/office/drawing/2016/5/13/chartex" xmlns:cx8="http://schemas.microsoft.com/office/drawing/2016/5/14/chartex" xmlns:mc="http://schemas.openxmlformats.org/markup-compatibility/2006" xmlns:aink="http://schemas.microsoft.com/office/drawing/2016/ink" xmlns:am3d="http://schemas.microsoft.com/office/drawing/2017/model3d" xmlns:o="urn:schemas-microsoft-com:office:office" xmlns:oel="http://schemas.microsoft.com/office/2019/extlst" xmlns:r="http://schemas.openxmlformats.org/officeDocument/2006/relationships" xmlns:m="http://schemas.openxmlformats.org/officeDocument/2006/math" xmlns:v="urn:schemas-microsoft-com:vml" xmlns:wp14="http://schemas.microsoft.com/office/word/2010/wordprocessingDrawing" xmlns:wp="http://schemas.openxmlformats.org/drawingml/2006/wordprocessingDrawing" xmlns:w10="urn:schemas-microsoft-com:office:word" xmlns:w="http://schemas.openxmlformats.org/wordprocessingml/2006/main" xmlns:w14="http://schemas.microsoft.com/office/word/2010/wordml" xmlns:w15="http://schemas.microsoft.com/office/word/2012/wordml" xmlns:w16cex="http://schemas.microsoft.com/office/word/2018/wordml/cex" xmlns:w16cid="http://schemas.microsoft.com/office/word/2016/wordml/cid" xmlns:w16="http://schemas.microsoft.com/office/word/2018/wordml" xmlns:w16du="http://schemas.microsoft.com/office/word/2023/wordml/word16du" xmlns:w16sdtdh="http://schemas.microsoft.com/office/word/2020/wordml/sdtdatahash" xmlns:w16se="http://schemas.microsoft.com/office/word/2015/wordml/symex" xmlns:wpg="http://schemas.microsoft.com/office/word/2010/wordprocessingGroup" xmlns:wpi="http://schemas.microsoft.com/office/word/2010/wordprocessingInk" xmlns:wne="http://schemas.microsoft.com/office/word/2006/wordml" xmlns:wps="http://schemas.microsoft.com/office/word/2010/wordprocessingShape" mc:Ignorable="w14 w15 w16se w16cid w16 w16cex w16sdtdh w16du wp14">
   <w:abstractNum w:abstractNumId="0" w15:restartNumberingAfterBreak="0">
     <w:nsid w:val="0A296C7B"/>
     <w:multiLevelType w:val="multilevel"/>
@@ -990,6 +1015,118 @@
     </w:lvl>
   </w:abstractNum>
   <w:abstractNum w:abstractNumId="5" w15:restartNumberingAfterBreak="0">
+    <w:nsid w:val="6CA11CAF"/>
+    <w:multiLevelType w:val="hybridMultilevel"/>
+    <w:tmpl w:val="112ACC06"/>
+    <w:lvl w:ilvl="0" w:tplc="898E85BC">
+      <w:numFmt w:val="bullet"/>
+      <w:lvlText w:val=""/>
+      <w:lvlJc w:val="left"/>
+      <w:pPr>
+        <w:ind w:left="720" w:hanging="360"/>
+      </w:pPr>
+      <w:rPr>
+        <w:rFonts w:ascii="Wingdings" w:eastAsiaTheme="minorHAnsi" w:hAnsi="Wingdings" w:cstheme="minorBidi" w:hint="default"/>
+      </w:rPr>
+    </w:lvl>
+    <w:lvl w:ilvl="1" w:tplc="1C0A0003" w:tentative="1">
+      <w:start w:val="1"/>
+      <w:numFmt w:val="bullet"/>
+      <w:lvlText w:val="o"/>
+      <w:lvlJc w:val="left"/>
+      <w:pPr>
+        <w:ind w:left="1440" w:hanging="360"/>
+      </w:pPr>
+      <w:rPr>
+        <w:rFonts w:ascii="Courier New" w:hAnsi="Courier New" w:cs="Courier New" w:hint="default"/>
+      </w:rPr>
+    </w:lvl>
+    <w:lvl w:ilvl="2" w:tplc="1C0A0005" w:tentative="1">
+      <w:start w:val="1"/>
+      <w:numFmt w:val="bullet"/>
+      <w:lvlText w:val=""/>
+      <w:lvlJc w:val="left"/>
+      <w:pPr>
+        <w:ind w:left="2160" w:hanging="360"/>
+      </w:pPr>
+      <w:rPr>
+        <w:rFonts w:ascii="Wingdings" w:hAnsi="Wingdings" w:hint="default"/>
+      </w:rPr>
+    </w:lvl>
+    <w:lvl w:ilvl="3" w:tplc="1C0A0001" w:tentative="1">
+      <w:start w:val="1"/>
+      <w:numFmt w:val="bullet"/>
+      <w:lvlText w:val=""/>
+      <w:lvlJc w:val="left"/>
+      <w:pPr>
+        <w:ind w:left="2880" w:hanging="360"/>
+      </w:pPr>
+      <w:rPr>
+        <w:rFonts w:ascii="Symbol" w:hAnsi="Symbol" w:hint="default"/>
+      </w:rPr>
+    </w:lvl>
+    <w:lvl w:ilvl="4" w:tplc="1C0A0003" w:tentative="1">
+      <w:start w:val="1"/>
+      <w:numFmt w:val="bullet"/>
+      <w:lvlText w:val="o"/>
+      <w:lvlJc w:val="left"/>
+      <w:pPr>
+        <w:ind w:left="3600" w:hanging="360"/>
+      </w:pPr>
+      <w:rPr>
+        <w:rFonts w:ascii="Courier New" w:hAnsi="Courier New" w:cs="Courier New" w:hint="default"/>
+      </w:rPr>
+    </w:lvl>
+    <w:lvl w:ilvl="5" w:tplc="1C0A0005" w:tentative="1">
+      <w:start w:val="1"/>
+      <w:numFmt w:val="bullet"/>
+      <w:lvlText w:val=""/>
+      <w:lvlJc w:val="left"/>
+      <w:pPr>
+        <w:ind w:left="4320" w:hanging="360"/>
+      </w:pPr>
+      <w:rPr>
+        <w:rFonts w:ascii="Wingdings" w:hAnsi="Wingdings" w:hint="default"/>
+      </w:rPr>
+    </w:lvl>
+    <w:lvl w:ilvl="6" w:tplc="1C0A0001" w:tentative="1">
+      <w:start w:val="1"/>
+      <w:numFmt w:val="bullet"/>
+      <w:lvlText w:val=""/>
+      <w:lvlJc w:val="left"/>
+      <w:pPr>
+        <w:ind w:left="5040" w:hanging="360"/>
+      </w:pPr>
+      <w:rPr>
+        <w:rFonts w:ascii="Symbol" w:hAnsi="Symbol" w:hint="default"/>
+      </w:rPr>
+    </w:lvl>
+    <w:lvl w:ilvl="7" w:tplc="1C0A0003" w:tentative="1">
+      <w:start w:val="1"/>
+      <w:numFmt w:val="bullet"/>
+      <w:lvlText w:val="o"/>
+      <w:lvlJc w:val="left"/>
+      <w:pPr>
+        <w:ind w:left="5760" w:hanging="360"/>
+      </w:pPr>
+      <w:rPr>
+        <w:rFonts w:ascii="Courier New" w:hAnsi="Courier New" w:cs="Courier New" w:hint="default"/>
+      </w:rPr>
+    </w:lvl>
+    <w:lvl w:ilvl="8" w:tplc="1C0A0005" w:tentative="1">
+      <w:start w:val="1"/>
+      <w:numFmt w:val="bullet"/>
+      <w:lvlText w:val=""/>
+      <w:lvlJc w:val="left"/>
+      <w:pPr>
+        <w:ind w:left="6480" w:hanging="360"/>
+      </w:pPr>
+      <w:rPr>
+        <w:rFonts w:ascii="Wingdings" w:hAnsi="Wingdings" w:hint="default"/>
+      </w:rPr>
+    </w:lvl>
+  </w:abstractNum>
+  <w:abstractNum w:abstractNumId="6" w15:restartNumberingAfterBreak="0">
     <w:nsid w:val="7E42726C"/>
     <w:multiLevelType w:val="multilevel"/>
     <w:tmpl w:val="C39A82C2"/>
@@ -1154,13 +1291,16 @@
     <w:abstractNumId w:val="4"/>
   </w:num>
   <w:num w:numId="6" w16cid:durableId="1814561307">
+    <w:abstractNumId w:val="6"/>
+  </w:num>
+  <w:num w:numId="7" w16cid:durableId="599411087">
     <w:abstractNumId w:val="5"/>
   </w:num>
 </w:numbering>
 </file>
 
 <file path=word/styles.xml><?xml version="1.0" encoding="utf-8"?>
-<w:styles xmlns:mc="http://schemas.openxmlformats.org/markup-compatibility/2006" xmlns:r="http://schemas.openxmlformats.org/officeDocument/2006/relationships" xmlns:w="http://schemas.openxmlformats.org/wordprocessingml/2006/main" xmlns:w14="http://schemas.microsoft.com/office/word/2010/wordml" xmlns:w15="http://schemas.microsoft.com/office/word/2012/wordml" xmlns:w16cex="http://schemas.microsoft.com/office/word/2018/wordml/cex" xmlns:w16cid="http://schemas.microsoft.com/office/word/2016/wordml/cid" xmlns:w16="http://schemas.microsoft.com/office/word/2018/wordml" xmlns:w16sdtdh="http://schemas.microsoft.com/office/word/2020/wordml/sdtdatahash" xmlns:w16se="http://schemas.microsoft.com/office/word/2015/wordml/symex" mc:Ignorable="w14 w15 w16se w16cid w16 w16cex w16sdtdh">
+<w:styles xmlns:mc="http://schemas.openxmlformats.org/markup-compatibility/2006" xmlns:r="http://schemas.openxmlformats.org/officeDocument/2006/relationships" xmlns:w="http://schemas.openxmlformats.org/wordprocessingml/2006/main" xmlns:w14="http://schemas.microsoft.com/office/word/2010/wordml" xmlns:w15="http://schemas.microsoft.com/office/word/2012/wordml" xmlns:w16cex="http://schemas.microsoft.com/office/word/2018/wordml/cex" xmlns:w16cid="http://schemas.microsoft.com/office/word/2016/wordml/cid" xmlns:w16="http://schemas.microsoft.com/office/word/2018/wordml" xmlns:w16du="http://schemas.microsoft.com/office/word/2023/wordml/word16du" xmlns:w16sdtdh="http://schemas.microsoft.com/office/word/2020/wordml/sdtdatahash" xmlns:w16se="http://schemas.microsoft.com/office/word/2015/wordml/symex" mc:Ignorable="w14 w15 w16se w16cid w16 w16cex w16sdtdh w16du">
   <w:docDefaults>
     <w:rPrDefault>
       <w:rPr>
@@ -1587,6 +1727,17 @@
     <w:semiHidden/>
     <w:unhideWhenUsed/>
   </w:style>
+  <w:style w:type="paragraph" w:styleId="Prrafodelista">
+    <w:name w:val="List Paragraph"/>
+    <w:basedOn w:val="Normal"/>
+    <w:uiPriority w:val="34"/>
+    <w:qFormat/>
+    <w:rsid w:val="000E3FC0"/>
+    <w:pPr>
+      <w:ind w:left="720"/>
+      <w:contextualSpacing/>
+    </w:pPr>
+  </w:style>
 </w:styles>
 </file>
 

</xml_diff>